<commit_message>
adjusted annotation file, minor changes to model training, and added some plots to FIGURE2
</commit_message>
<xml_diff>
--- a/manuscript/13102022_Manuscript_Non-ductal pancreatic tumor classification by whole genome DNA methylation profiling.docx
+++ b/manuscript/13102022_Manuscript_Non-ductal pancreatic tumor classification by whole genome DNA methylation profiling.docx
@@ -9,6 +9,7 @@
           <w:lang w:val="en-US"/>
         </w:rPr>
       </w:pPr>
+      <w:bookmarkStart w:id="0" w:name="_Hlk124259829"/>
       <w:r>
         <w:rPr>
           <w:b/>
@@ -50,6 +51,8 @@
           <w:lang w:val="en-US"/>
         </w:rPr>
       </w:pPr>
+      <w:bookmarkStart w:id="1" w:name="_GoBack"/>
+      <w:bookmarkEnd w:id="1"/>
     </w:p>
     <w:p>
       <w:pPr>
@@ -543,7 +546,7 @@
         </w:rPr>
         <w:t xml:space="preserve">, </w:t>
       </w:r>
-      <w:ins w:id="0" w:author="Verschuur, A.V.D. (Anna Vera)" w:date="2022-11-19T14:45:00Z">
+      <w:ins w:id="2" w:author="Verschuur, A.V.D. (Anna Vera)" w:date="2022-11-19T14:45:00Z">
         <w:r>
           <w:rPr>
             <w:rFonts w:asciiTheme="minorHAnsi" w:hAnsiTheme="minorHAnsi" w:cstheme="minorHAnsi"/>
@@ -665,6 +668,7 @@
         <w:t>C. Geisenberger and L.A.A. Brosens contributed equally to this article.</w:t>
       </w:r>
     </w:p>
+    <w:bookmarkEnd w:id="0"/>
     <w:p>
       <w:pPr>
         <w:spacing w:line="360" w:lineRule="auto"/>
@@ -1164,12 +1168,278 @@
         <w:spacing w:line="360" w:lineRule="auto"/>
         <w:rPr>
           <w:rFonts w:cs="Calibri"/>
+          <w:sz w:val="24"/>
+          <w:szCs w:val="24"/>
+          <w:lang w:val="en-US"/>
+        </w:rPr>
+      </w:pPr>
+      <w:bookmarkStart w:id="3" w:name="_Hlk124259814"/>
+      <w:r>
+        <w:rPr>
+          <w:rFonts w:cs="Calibri"/>
           <w:b/>
           <w:sz w:val="24"/>
           <w:szCs w:val="24"/>
           <w:lang w:val="en-US"/>
         </w:rPr>
-      </w:pPr>
+        <w:t>Background and aim:</w:t>
+      </w:r>
+      <w:r>
+        <w:rPr>
+          <w:rFonts w:cs="Calibri"/>
+          <w:sz w:val="24"/>
+          <w:szCs w:val="24"/>
+          <w:lang w:val="en-US"/>
+        </w:rPr>
+        <w:t xml:space="preserve"> Histopathological diagnosis of </w:t>
+      </w:r>
+      <w:r>
+        <w:rPr>
+          <w:rFonts w:cs="Calibri"/>
+          <w:sz w:val="24"/>
+          <w:szCs w:val="24"/>
+          <w:lang w:val="en-US"/>
+        </w:rPr>
+        <w:t xml:space="preserve">non-ductal pancreatic tumors including </w:t>
+      </w:r>
+      <w:r>
+        <w:rPr>
+          <w:rFonts w:cs="Calibri"/>
+          <w:sz w:val="24"/>
+          <w:szCs w:val="24"/>
+          <w:lang w:val="en-US"/>
+        </w:rPr>
+        <w:t>acinar cell carcinoma’s (ACC), solid pseudopapillary neoplasm (</w:t>
+      </w:r>
+      <w:r>
+        <w:rPr>
+          <w:rFonts w:cs="Calibri"/>
+          <w:bCs/>
+          <w:sz w:val="24"/>
+          <w:szCs w:val="24"/>
+          <w:lang w:val="en-US"/>
+        </w:rPr>
+        <w:t>SPN</w:t>
+      </w:r>
+      <w:r>
+        <w:rPr>
+          <w:rFonts w:cs="Calibri"/>
+          <w:sz w:val="24"/>
+          <w:szCs w:val="24"/>
+          <w:lang w:val="en-US"/>
+        </w:rPr>
+        <w:t>)</w:t>
+      </w:r>
+      <w:r>
+        <w:rPr>
+          <w:rFonts w:cs="Calibri"/>
+          <w:sz w:val="24"/>
+          <w:szCs w:val="24"/>
+          <w:lang w:val="en-US"/>
+        </w:rPr>
+        <w:t xml:space="preserve">, </w:t>
+      </w:r>
+      <w:proofErr w:type="spellStart"/>
+      <w:r>
+        <w:rPr>
+          <w:rFonts w:cs="Calibri"/>
+          <w:sz w:val="24"/>
+          <w:szCs w:val="24"/>
+          <w:lang w:val="en-US"/>
+        </w:rPr>
+        <w:t>pancreatoblastoma</w:t>
+      </w:r>
+      <w:proofErr w:type="spellEnd"/>
+      <w:r>
+        <w:rPr>
+          <w:rFonts w:cs="Calibri"/>
+          <w:sz w:val="24"/>
+          <w:szCs w:val="24"/>
+          <w:lang w:val="en-US"/>
+        </w:rPr>
+        <w:t xml:space="preserve"> (PB)</w:t>
+      </w:r>
+      <w:r>
+        <w:rPr>
+          <w:rFonts w:cs="Calibri"/>
+          <w:sz w:val="24"/>
+          <w:szCs w:val="24"/>
+          <w:lang w:val="en-US"/>
+        </w:rPr>
+        <w:t xml:space="preserve"> and pancreatic neuroendocrine neoplasms (</w:t>
+      </w:r>
+      <w:proofErr w:type="spellStart"/>
+      <w:r>
+        <w:rPr>
+          <w:rFonts w:cs="Calibri"/>
+          <w:sz w:val="24"/>
+          <w:szCs w:val="24"/>
+          <w:lang w:val="en-US"/>
+        </w:rPr>
+        <w:t>PanNE</w:t>
+      </w:r>
+      <w:r>
+        <w:rPr>
+          <w:rFonts w:cs="Calibri"/>
+          <w:sz w:val="24"/>
+          <w:szCs w:val="24"/>
+          <w:lang w:val="en-US"/>
+        </w:rPr>
+        <w:t>N</w:t>
+      </w:r>
+      <w:r>
+        <w:rPr>
+          <w:rFonts w:cs="Calibri"/>
+          <w:sz w:val="24"/>
+          <w:szCs w:val="24"/>
+          <w:lang w:val="en-US"/>
+        </w:rPr>
+        <w:t>s</w:t>
+      </w:r>
+      <w:proofErr w:type="spellEnd"/>
+      <w:r>
+        <w:rPr>
+          <w:rFonts w:cs="Calibri"/>
+          <w:sz w:val="24"/>
+          <w:szCs w:val="24"/>
+          <w:lang w:val="en-US"/>
+        </w:rPr>
+        <w:t>) may be challenging in daily clinical practice</w:t>
+      </w:r>
+      <w:r>
+        <w:rPr>
+          <w:rFonts w:cs="Calibri"/>
+          <w:sz w:val="24"/>
+          <w:szCs w:val="24"/>
+          <w:lang w:val="en-US"/>
+        </w:rPr>
+        <w:t xml:space="preserve"> </w:t>
+      </w:r>
+      <w:r>
+        <w:rPr>
+          <w:rFonts w:eastAsia="MyriadPro-Regular" w:cs="Calibri"/>
+          <w:sz w:val="24"/>
+          <w:szCs w:val="24"/>
+          <w:lang w:val="en-US"/>
+        </w:rPr>
+        <w:t>w</w:t>
+      </w:r>
+      <w:r>
+        <w:rPr>
+          <w:sz w:val="24"/>
+          <w:szCs w:val="24"/>
+          <w:lang w:val="en-US"/>
+        </w:rPr>
+        <w:t>hile it is crucial for therapeutic decision making</w:t>
+      </w:r>
+      <w:r>
+        <w:rPr>
+          <w:rFonts w:cs="Calibri"/>
+          <w:sz w:val="24"/>
+          <w:szCs w:val="24"/>
+          <w:lang w:val="en-US"/>
+        </w:rPr>
+        <w:t xml:space="preserve">. </w:t>
+      </w:r>
+      <w:r>
+        <w:rPr>
+          <w:rFonts w:cs="Calibri"/>
+          <w:sz w:val="24"/>
+          <w:szCs w:val="24"/>
+          <w:lang w:val="en-US"/>
+        </w:rPr>
+        <w:t>T</w:t>
+      </w:r>
+      <w:r>
+        <w:rPr>
+          <w:rFonts w:cs="Calibri"/>
+          <w:sz w:val="24"/>
+          <w:szCs w:val="24"/>
+          <w:lang w:val="en-US"/>
+        </w:rPr>
+        <w:t>he cancer methylome harbors characteristics reflecting the cell</w:t>
+      </w:r>
+      <w:r>
+        <w:rPr>
+          <w:rFonts w:cs="Calibri"/>
+          <w:sz w:val="24"/>
+          <w:szCs w:val="24"/>
+          <w:lang w:val="en-US"/>
+        </w:rPr>
+        <w:t xml:space="preserve"> of</w:t>
+      </w:r>
+      <w:r>
+        <w:rPr>
+          <w:rFonts w:cs="Calibri"/>
+          <w:sz w:val="24"/>
+          <w:szCs w:val="24"/>
+          <w:lang w:val="en-US"/>
+        </w:rPr>
+        <w:t xml:space="preserve"> origin allowing identification of tumor origin</w:t>
+      </w:r>
+      <w:r>
+        <w:rPr>
+          <w:rFonts w:cs="Calibri"/>
+          <w:sz w:val="24"/>
+          <w:szCs w:val="24"/>
+          <w:lang w:val="en-US"/>
+        </w:rPr>
+        <w:t xml:space="preserve">. </w:t>
+      </w:r>
+      <w:r>
+        <w:rPr>
+          <w:rFonts w:cs="Calibri"/>
+          <w:sz w:val="24"/>
+          <w:szCs w:val="24"/>
+          <w:lang w:val="en-US"/>
+        </w:rPr>
+        <w:t>To facilitate diagnosis within non-ductal pancreatic tumors</w:t>
+      </w:r>
+      <w:r>
+        <w:rPr>
+          <w:rFonts w:cs="Calibri"/>
+          <w:sz w:val="24"/>
+          <w:szCs w:val="24"/>
+          <w:lang w:val="en-GB"/>
+        </w:rPr>
+        <w:t xml:space="preserve">, here </w:t>
+      </w:r>
+      <w:r>
+        <w:rPr>
+          <w:rFonts w:cs="Calibri"/>
+          <w:sz w:val="24"/>
+          <w:szCs w:val="24"/>
+          <w:lang w:val="en-US"/>
+        </w:rPr>
+        <w:t xml:space="preserve">we have built a methylation-based </w:t>
+      </w:r>
+      <w:r>
+        <w:rPr>
+          <w:rFonts w:cs="Calibri"/>
+          <w:sz w:val="24"/>
+          <w:szCs w:val="24"/>
+          <w:lang w:val="en-US"/>
+        </w:rPr>
+        <w:t>classification</w:t>
+      </w:r>
+      <w:r>
+        <w:rPr>
+          <w:rFonts w:cs="Calibri"/>
+          <w:sz w:val="24"/>
+          <w:szCs w:val="24"/>
+          <w:lang w:val="en-US"/>
+        </w:rPr>
+        <w:t xml:space="preserve"> model.</w:t>
+      </w:r>
+      <w:r>
+        <w:rPr>
+          <w:rFonts w:cs="Calibri"/>
+          <w:sz w:val="24"/>
+          <w:szCs w:val="24"/>
+          <w:lang w:val="en-US"/>
+        </w:rPr>
+        <w:br/>
+      </w:r>
       <w:r>
         <w:rPr>
           <w:rFonts w:cs="Calibri"/>
@@ -1178,35 +1448,503 @@
           <w:szCs w:val="24"/>
           <w:lang w:val="en-US"/>
         </w:rPr>
-        <w:t>Background and aim:</w:t>
-      </w:r>
-      <w:r>
-        <w:rPr>
-          <w:rFonts w:cs="Calibri"/>
-          <w:sz w:val="24"/>
-          <w:szCs w:val="24"/>
-          <w:lang w:val="en-US"/>
-        </w:rPr>
-        <w:t xml:space="preserve"> Histopathological diagnosis of acinar cell carcinoma’s (ACC), solid pseudopapillary neoplasm (</w:t>
-      </w:r>
-      <w:r>
-        <w:rPr>
-          <w:rFonts w:cs="Calibri"/>
+        <w:t>Methods:</w:t>
+      </w:r>
+      <w:r>
+        <w:rPr>
+          <w:rFonts w:cs="Calibri"/>
+          <w:b/>
+          <w:sz w:val="24"/>
+          <w:szCs w:val="24"/>
+          <w:lang w:val="en-US"/>
+        </w:rPr>
+        <w:t xml:space="preserve"> </w:t>
+      </w:r>
+      <w:r>
+        <w:rPr>
+          <w:rFonts w:cs="Calibri"/>
+          <w:sz w:val="24"/>
+          <w:szCs w:val="24"/>
+          <w:lang w:val="en-US"/>
+        </w:rPr>
+        <w:t xml:space="preserve">DNA methylation profiling was obtained from </w:t>
+      </w:r>
+      <w:r>
+        <w:rPr>
+          <w:rFonts w:cs="Calibri"/>
+          <w:sz w:val="24"/>
+          <w:szCs w:val="24"/>
+          <w:lang w:val="en-US"/>
+        </w:rPr>
+        <w:t xml:space="preserve">202 </w:t>
+      </w:r>
+      <w:r>
+        <w:rPr>
+          <w:rFonts w:cs="Calibri"/>
+          <w:sz w:val="24"/>
+          <w:szCs w:val="24"/>
+          <w:lang w:val="en-US"/>
+        </w:rPr>
+        <w:t>non-ductal pancreatic tumor (</w:t>
+      </w:r>
+      <w:r>
+        <w:rPr>
+          <w:rFonts w:cs="Calibri"/>
+          <w:sz w:val="24"/>
+          <w:szCs w:val="24"/>
+          <w:lang w:val="en-US"/>
+        </w:rPr>
+        <w:t>ACC</w:t>
+      </w:r>
+      <w:r>
+        <w:rPr>
+          <w:rFonts w:cs="Calibri"/>
+          <w:sz w:val="24"/>
+          <w:szCs w:val="24"/>
+          <w:lang w:val="en-US"/>
+        </w:rPr>
+        <w:t>,</w:t>
+      </w:r>
+      <w:r>
+        <w:rPr>
+          <w:rFonts w:cs="Calibri"/>
+          <w:sz w:val="24"/>
+          <w:szCs w:val="24"/>
+          <w:lang w:val="en-US"/>
+        </w:rPr>
+        <w:t xml:space="preserve"> n = 44</w:t>
+      </w:r>
+      <w:r>
+        <w:rPr>
+          <w:rFonts w:cs="Calibri"/>
+          <w:sz w:val="24"/>
+          <w:szCs w:val="24"/>
+          <w:lang w:val="en-US"/>
+        </w:rPr>
+        <w:t>;</w:t>
+      </w:r>
+      <w:r>
+        <w:rPr>
+          <w:rFonts w:cs="Calibri"/>
+          <w:sz w:val="24"/>
+          <w:szCs w:val="24"/>
+          <w:lang w:val="en-US"/>
+        </w:rPr>
+        <w:t xml:space="preserve"> </w:t>
+      </w:r>
+      <w:proofErr w:type="spellStart"/>
+      <w:r>
+        <w:rPr>
+          <w:rFonts w:cs="Calibri"/>
+          <w:sz w:val="24"/>
+          <w:szCs w:val="24"/>
+          <w:lang w:val="en-US"/>
+        </w:rPr>
+        <w:t>PanNENs</w:t>
+      </w:r>
+      <w:proofErr w:type="spellEnd"/>
+      <w:r>
+        <w:rPr>
+          <w:rFonts w:cs="Calibri"/>
+          <w:sz w:val="24"/>
+          <w:szCs w:val="24"/>
+          <w:lang w:val="en-US"/>
+        </w:rPr>
+        <w:t>,</w:t>
+      </w:r>
+      <w:r>
+        <w:rPr>
+          <w:rFonts w:cs="Calibri"/>
+          <w:sz w:val="24"/>
+          <w:szCs w:val="24"/>
+          <w:lang w:val="en-US"/>
+        </w:rPr>
+        <w:t xml:space="preserve"> n = 129</w:t>
+      </w:r>
+      <w:r>
+        <w:rPr>
+          <w:rFonts w:cs="Calibri"/>
+          <w:sz w:val="24"/>
+          <w:szCs w:val="24"/>
+          <w:lang w:val="en-US"/>
+        </w:rPr>
+        <w:t>;</w:t>
+      </w:r>
+      <w:r>
+        <w:rPr>
+          <w:rFonts w:cs="Calibri"/>
+          <w:sz w:val="24"/>
+          <w:szCs w:val="24"/>
+          <w:lang w:val="en-US"/>
+        </w:rPr>
+        <w:t xml:space="preserve"> PB</w:t>
+      </w:r>
+      <w:r>
+        <w:rPr>
+          <w:rFonts w:cs="Calibri"/>
+          <w:sz w:val="24"/>
+          <w:szCs w:val="24"/>
+          <w:lang w:val="en-US"/>
+        </w:rPr>
+        <w:t>,</w:t>
+      </w:r>
+      <w:r>
+        <w:rPr>
+          <w:rFonts w:cs="Calibri"/>
+          <w:sz w:val="24"/>
+          <w:szCs w:val="24"/>
+          <w:lang w:val="en-US"/>
+        </w:rPr>
+        <w:t xml:space="preserve"> n = 16</w:t>
+      </w:r>
+      <w:r>
+        <w:rPr>
+          <w:rFonts w:cs="Calibri"/>
+          <w:sz w:val="24"/>
+          <w:szCs w:val="24"/>
+          <w:lang w:val="en-US"/>
+        </w:rPr>
+        <w:t>;</w:t>
+      </w:r>
+      <w:r>
+        <w:rPr>
+          <w:rFonts w:cs="Calibri"/>
+          <w:sz w:val="24"/>
+          <w:szCs w:val="24"/>
+          <w:lang w:val="en-US"/>
+        </w:rPr>
+        <w:t xml:space="preserve"> SPN</w:t>
+      </w:r>
+      <w:r>
+        <w:rPr>
+          <w:rFonts w:cs="Calibri"/>
+          <w:sz w:val="24"/>
+          <w:szCs w:val="24"/>
+          <w:lang w:val="en-US"/>
+        </w:rPr>
+        <w:t>,</w:t>
+      </w:r>
+      <w:r>
+        <w:rPr>
+          <w:rFonts w:cs="Calibri"/>
+          <w:sz w:val="24"/>
+          <w:szCs w:val="24"/>
+          <w:lang w:val="en-US"/>
+        </w:rPr>
+        <w:t xml:space="preserve"> n = 13</w:t>
+      </w:r>
+      <w:r>
+        <w:rPr>
+          <w:rFonts w:cs="Calibri"/>
+          <w:sz w:val="24"/>
+          <w:szCs w:val="24"/>
+          <w:lang w:val="en-US"/>
+        </w:rPr>
+        <w:t>)</w:t>
+      </w:r>
+      <w:r>
+        <w:rPr>
+          <w:rFonts w:cs="Calibri"/>
+          <w:sz w:val="24"/>
+          <w:szCs w:val="24"/>
+          <w:lang w:val="en-US"/>
+        </w:rPr>
+        <w:t>,</w:t>
+      </w:r>
+      <w:r>
+        <w:rPr>
+          <w:rFonts w:cs="Calibri"/>
+          <w:sz w:val="24"/>
+          <w:szCs w:val="24"/>
+          <w:lang w:val="en-US"/>
+        </w:rPr>
+        <w:t xml:space="preserve"> </w:t>
+      </w:r>
+      <w:r>
+        <w:rPr>
+          <w:rFonts w:cs="Calibri"/>
+          <w:sz w:val="24"/>
+          <w:szCs w:val="24"/>
+          <w:lang w:val="en-US"/>
+        </w:rPr>
+        <w:t xml:space="preserve">82 </w:t>
+      </w:r>
+      <w:r>
+        <w:rPr>
+          <w:rFonts w:cs="Calibri"/>
+          <w:sz w:val="24"/>
+          <w:szCs w:val="24"/>
+          <w:lang w:val="en-US"/>
+        </w:rPr>
+        <w:t>ductal pancreatic adenocarcinoma and</w:t>
+      </w:r>
+      <w:r>
+        <w:rPr>
+          <w:rFonts w:cs="Calibri"/>
+          <w:sz w:val="24"/>
+          <w:szCs w:val="24"/>
+          <w:lang w:val="en-US"/>
+        </w:rPr>
+        <w:t xml:space="preserve"> </w:t>
+      </w:r>
+      <w:r>
+        <w:rPr>
+          <w:rFonts w:cs="Calibri"/>
+          <w:sz w:val="24"/>
+          <w:szCs w:val="24"/>
+          <w:lang w:val="en-US"/>
+        </w:rPr>
+        <w:t xml:space="preserve">20 </w:t>
+      </w:r>
+      <w:r>
+        <w:rPr>
+          <w:rFonts w:cs="Calibri"/>
+          <w:sz w:val="24"/>
+          <w:szCs w:val="24"/>
+          <w:lang w:val="en-US"/>
+        </w:rPr>
+        <w:t>normal pancreas</w:t>
+      </w:r>
+      <w:r>
+        <w:rPr>
+          <w:rFonts w:cs="Calibri"/>
+          <w:sz w:val="24"/>
+          <w:szCs w:val="24"/>
+          <w:lang w:val="en-US"/>
+        </w:rPr>
+        <w:t xml:space="preserve"> samples</w:t>
+      </w:r>
+      <w:r>
+        <w:rPr>
+          <w:rFonts w:cs="Calibri"/>
+          <w:sz w:val="24"/>
+          <w:szCs w:val="24"/>
+          <w:lang w:val="en-US"/>
+        </w:rPr>
+        <w:t xml:space="preserve"> and w</w:t>
+      </w:r>
+      <w:r>
+        <w:rPr>
+          <w:rFonts w:cs="Calibri"/>
+          <w:sz w:val="24"/>
+          <w:szCs w:val="24"/>
+          <w:lang w:val="en-US"/>
+        </w:rPr>
+        <w:t>e trained three different machine learning m</w:t>
+      </w:r>
+      <w:r>
+        <w:rPr>
+          <w:rFonts w:cs="Calibri"/>
+          <w:sz w:val="24"/>
+          <w:szCs w:val="24"/>
+          <w:lang w:val="en-US"/>
+        </w:rPr>
+        <w:t>ethods</w:t>
+      </w:r>
+      <w:r>
+        <w:rPr>
+          <w:rFonts w:cs="Calibri"/>
+          <w:sz w:val="24"/>
+          <w:szCs w:val="24"/>
+          <w:lang w:val="en-US"/>
+        </w:rPr>
+        <w:t xml:space="preserve"> including neural network (NN), Random Forest (RF), Gradient Boosting (</w:t>
+      </w:r>
+      <w:proofErr w:type="spellStart"/>
+      <w:r>
+        <w:rPr>
+          <w:rFonts w:cs="Calibri"/>
+          <w:sz w:val="24"/>
+          <w:szCs w:val="24"/>
+          <w:lang w:val="en-US"/>
+        </w:rPr>
+        <w:t>xGB</w:t>
+      </w:r>
+      <w:proofErr w:type="spellEnd"/>
+      <w:r>
+        <w:rPr>
+          <w:rFonts w:cs="Calibri"/>
+          <w:sz w:val="24"/>
+          <w:szCs w:val="24"/>
+          <w:lang w:val="en-US"/>
+        </w:rPr>
+        <w:t>)</w:t>
+      </w:r>
+      <w:r>
+        <w:rPr>
+          <w:rFonts w:cs="Calibri"/>
+          <w:sz w:val="24"/>
+          <w:szCs w:val="24"/>
+          <w:lang w:val="en-US"/>
+        </w:rPr>
+        <w:t xml:space="preserve">. </w:t>
+      </w:r>
+      <w:r>
+        <w:rPr>
+          <w:rFonts w:cs="Calibri"/>
+          <w:sz w:val="24"/>
+          <w:szCs w:val="24"/>
+          <w:lang w:val="en-US"/>
+        </w:rPr>
+        <w:t>Methylation d</w:t>
+      </w:r>
+      <w:r>
+        <w:rPr>
+          <w:rFonts w:cs="Calibri"/>
+          <w:sz w:val="24"/>
+          <w:szCs w:val="24"/>
+          <w:lang w:val="en-US"/>
+        </w:rPr>
+        <w:t xml:space="preserve">ata </w:t>
+      </w:r>
+      <w:r>
+        <w:rPr>
+          <w:rFonts w:cs="Calibri"/>
+          <w:sz w:val="24"/>
+          <w:szCs w:val="24"/>
+          <w:lang w:val="en-US"/>
+        </w:rPr>
+        <w:t>of 28 tumors obtained from</w:t>
+      </w:r>
+      <w:r>
+        <w:rPr>
+          <w:rFonts w:asciiTheme="minorHAnsi" w:hAnsiTheme="minorHAnsi" w:cstheme="minorHAnsi"/>
+          <w:sz w:val="24"/>
+          <w:szCs w:val="24"/>
+          <w:lang w:val="en-US"/>
+        </w:rPr>
+        <w:t xml:space="preserve"> </w:t>
+      </w:r>
+      <w:r>
+        <w:rPr>
+          <w:rStyle w:val="Nadruk"/>
+          <w:rFonts w:asciiTheme="minorHAnsi" w:hAnsiTheme="minorHAnsi" w:cstheme="minorHAnsi"/>
           <w:bCs/>
-          <w:sz w:val="24"/>
-          <w:szCs w:val="24"/>
-          <w:lang w:val="en-US"/>
-        </w:rPr>
-        <w:t>SPN</w:t>
-      </w:r>
-      <w:r>
-        <w:rPr>
-          <w:rFonts w:cs="Calibri"/>
-          <w:sz w:val="24"/>
-          <w:szCs w:val="24"/>
-          <w:lang w:val="en-US"/>
-        </w:rPr>
-        <w:t>) and pancreatic neuroendocrine neoplasms (</w:t>
+          <w:i w:val="0"/>
+          <w:iCs w:val="0"/>
+          <w:sz w:val="24"/>
+          <w:szCs w:val="24"/>
+          <w:shd w:val="clear" w:color="auto" w:fill="FFFFFF"/>
+          <w:lang w:val="en-US"/>
+        </w:rPr>
+        <w:t>The Cancer Genome Atlas</w:t>
+      </w:r>
+      <w:r>
+        <w:rPr>
+          <w:rFonts w:asciiTheme="minorHAnsi" w:hAnsiTheme="minorHAnsi" w:cstheme="minorHAnsi"/>
+          <w:sz w:val="24"/>
+          <w:szCs w:val="24"/>
+          <w:shd w:val="clear" w:color="auto" w:fill="FFFFFF"/>
+          <w:lang w:val="en-US"/>
+        </w:rPr>
+        <w:t> (</w:t>
+      </w:r>
+      <w:r>
+        <w:rPr>
+          <w:rStyle w:val="Nadruk"/>
+          <w:rFonts w:asciiTheme="minorHAnsi" w:hAnsiTheme="minorHAnsi" w:cstheme="minorHAnsi"/>
+          <w:bCs/>
+          <w:i w:val="0"/>
+          <w:iCs w:val="0"/>
+          <w:sz w:val="24"/>
+          <w:szCs w:val="24"/>
+          <w:shd w:val="clear" w:color="auto" w:fill="FFFFFF"/>
+          <w:lang w:val="en-US"/>
+        </w:rPr>
+        <w:t>TCGA</w:t>
+      </w:r>
+      <w:r>
+        <w:rPr>
+          <w:rFonts w:asciiTheme="minorHAnsi" w:hAnsiTheme="minorHAnsi" w:cstheme="minorHAnsi"/>
+          <w:sz w:val="24"/>
+          <w:szCs w:val="24"/>
+          <w:shd w:val="clear" w:color="auto" w:fill="FFFFFF"/>
+          <w:lang w:val="en-US"/>
+        </w:rPr>
+        <w:t>)</w:t>
+      </w:r>
+      <w:r>
+        <w:rPr>
+          <w:rFonts w:asciiTheme="minorHAnsi" w:hAnsiTheme="minorHAnsi" w:cstheme="minorHAnsi"/>
+          <w:sz w:val="24"/>
+          <w:szCs w:val="24"/>
+          <w:lang w:val="en-US"/>
+        </w:rPr>
+        <w:t xml:space="preserve"> </w:t>
+      </w:r>
+      <w:r>
+        <w:rPr>
+          <w:rFonts w:asciiTheme="minorHAnsi" w:hAnsiTheme="minorHAnsi" w:cstheme="minorHAnsi"/>
+          <w:sz w:val="24"/>
+          <w:szCs w:val="24"/>
+          <w:lang w:val="en-US"/>
+        </w:rPr>
+        <w:t xml:space="preserve">was used </w:t>
+      </w:r>
+      <w:r>
+        <w:rPr>
+          <w:rFonts w:asciiTheme="minorHAnsi" w:hAnsiTheme="minorHAnsi" w:cstheme="minorHAnsi"/>
+          <w:sz w:val="24"/>
+          <w:szCs w:val="24"/>
+          <w:lang w:val="en-US"/>
+        </w:rPr>
+        <w:t>to develop</w:t>
+      </w:r>
+      <w:r>
+        <w:rPr>
+          <w:rFonts w:cs="Calibri"/>
+          <w:sz w:val="24"/>
+          <w:szCs w:val="24"/>
+          <w:lang w:val="en-US"/>
+        </w:rPr>
+        <w:t xml:space="preserve"> </w:t>
+      </w:r>
+      <w:r>
+        <w:rPr>
+          <w:rFonts w:cs="Calibri"/>
+          <w:sz w:val="24"/>
+          <w:szCs w:val="24"/>
+          <w:lang w:val="en-US"/>
+        </w:rPr>
+        <w:t>a second random forest model that helps to differentiate between pancreatic and non-pancreatic tumors.</w:t>
+      </w:r>
+      <w:r>
+        <w:rPr>
+          <w:rFonts w:cs="Calibri"/>
+          <w:sz w:val="24"/>
+          <w:szCs w:val="24"/>
+          <w:lang w:val="en-US"/>
+        </w:rPr>
+        <w:br/>
+      </w:r>
+      <w:r>
+        <w:rPr>
+          <w:rFonts w:cs="Calibri"/>
+          <w:b/>
+          <w:sz w:val="24"/>
+          <w:szCs w:val="24"/>
+          <w:lang w:val="en-US"/>
+        </w:rPr>
+        <w:t>Results:</w:t>
+      </w:r>
+      <w:r>
+        <w:rPr>
+          <w:rFonts w:cs="Calibri"/>
+          <w:b/>
+          <w:sz w:val="24"/>
+          <w:szCs w:val="24"/>
+          <w:lang w:val="en-US"/>
+        </w:rPr>
+        <w:t xml:space="preserve"> </w:t>
+      </w:r>
+      <w:r>
+        <w:rPr>
+          <w:rFonts w:cs="Calibri"/>
+          <w:sz w:val="24"/>
+          <w:szCs w:val="24"/>
+          <w:lang w:val="en-US"/>
+        </w:rPr>
+        <w:t xml:space="preserve">The NN, RF and </w:t>
       </w:r>
       <w:proofErr w:type="spellStart"/>
       <w:r>
@@ -1216,7 +1954,7 @@
           <w:szCs w:val="24"/>
           <w:lang w:val="en-US"/>
         </w:rPr>
-        <w:t>PanNETs</w:t>
+        <w:t>xGB</w:t>
       </w:r>
       <w:proofErr w:type="spellEnd"/>
       <w:r>
@@ -1226,25 +1964,124 @@
           <w:szCs w:val="24"/>
           <w:lang w:val="en-US"/>
         </w:rPr>
-        <w:t xml:space="preserve">) may be challenging in daily clinical practice. As the cancer methylome harbors characteristics reflecting the cell of origin allowing identification of tumor origin, </w:t>
-      </w:r>
-      <w:r>
-        <w:rPr>
-          <w:rFonts w:cs="Calibri"/>
-          <w:sz w:val="24"/>
-          <w:szCs w:val="24"/>
-          <w:lang w:val="en-GB"/>
-        </w:rPr>
-        <w:t>here w</w:t>
-      </w:r>
-      <w:r>
-        <w:rPr>
-          <w:rFonts w:cs="Calibri"/>
-          <w:sz w:val="24"/>
-          <w:szCs w:val="24"/>
-          <w:lang w:val="en-US"/>
-        </w:rPr>
-        <w:t xml:space="preserve">e build a methylation profiling based classifier in order to facilitate differentiation between ACC, SPN and </w:t>
+        <w:t xml:space="preserve"> models</w:t>
+      </w:r>
+      <w:r>
+        <w:rPr>
+          <w:rFonts w:cs="Calibri"/>
+          <w:sz w:val="24"/>
+          <w:szCs w:val="24"/>
+          <w:lang w:val="en-US"/>
+        </w:rPr>
+        <w:t xml:space="preserve"> achieved </w:t>
+      </w:r>
+      <w:r>
+        <w:rPr>
+          <w:rFonts w:cs="Calibri"/>
+          <w:sz w:val="24"/>
+          <w:szCs w:val="24"/>
+          <w:lang w:val="en-US"/>
+        </w:rPr>
+        <w:t>high</w:t>
+      </w:r>
+      <w:r>
+        <w:rPr>
+          <w:rFonts w:cs="Calibri"/>
+          <w:sz w:val="24"/>
+          <w:szCs w:val="24"/>
+          <w:lang w:val="en-US"/>
+        </w:rPr>
+        <w:t xml:space="preserve"> accurac</w:t>
+      </w:r>
+      <w:r>
+        <w:rPr>
+          <w:rFonts w:cs="Calibri"/>
+          <w:sz w:val="24"/>
+          <w:szCs w:val="24"/>
+          <w:lang w:val="en-US"/>
+        </w:rPr>
+        <w:t xml:space="preserve">ies of 96%, </w:t>
+      </w:r>
+      <w:r>
+        <w:rPr>
+          <w:rFonts w:cs="Calibri"/>
+          <w:sz w:val="24"/>
+          <w:szCs w:val="24"/>
+          <w:lang w:val="en-US"/>
+        </w:rPr>
+        <w:t>9</w:t>
+      </w:r>
+      <w:r>
+        <w:rPr>
+          <w:rFonts w:cs="Calibri"/>
+          <w:sz w:val="24"/>
+          <w:szCs w:val="24"/>
+          <w:lang w:val="en-US"/>
+        </w:rPr>
+        <w:t>4% and 92% respectively.</w:t>
+      </w:r>
+      <w:r>
+        <w:rPr>
+          <w:rFonts w:cs="Calibri"/>
+          <w:sz w:val="24"/>
+          <w:szCs w:val="24"/>
+          <w:lang w:val="en-US"/>
+        </w:rPr>
+        <w:t xml:space="preserve"> </w:t>
+      </w:r>
+      <w:r>
+        <w:rPr>
+          <w:rFonts w:cs="Calibri"/>
+          <w:sz w:val="24"/>
+          <w:szCs w:val="24"/>
+          <w:lang w:val="en-US"/>
+        </w:rPr>
+        <w:t xml:space="preserve">After applying a threshold of &gt;99% prediction accuracy, the NN model achieved </w:t>
+      </w:r>
+      <w:r>
+        <w:rPr>
+          <w:rFonts w:cs="Calibri"/>
+          <w:sz w:val="24"/>
+          <w:szCs w:val="24"/>
+          <w:lang w:val="en-US"/>
+        </w:rPr>
+        <w:t xml:space="preserve">classification </w:t>
+      </w:r>
+      <w:r>
+        <w:rPr>
+          <w:rFonts w:cs="Calibri"/>
+          <w:sz w:val="24"/>
+          <w:szCs w:val="24"/>
+          <w:lang w:val="en-US"/>
+        </w:rPr>
+        <w:t>in 78%</w:t>
+      </w:r>
+      <w:r>
+        <w:rPr>
+          <w:rFonts w:cs="Calibri"/>
+          <w:sz w:val="24"/>
+          <w:szCs w:val="24"/>
+          <w:lang w:val="en-US"/>
+        </w:rPr>
+        <w:t xml:space="preserve"> of cases</w:t>
+      </w:r>
+      <w:r>
+        <w:rPr>
+          <w:rFonts w:cs="Calibri"/>
+          <w:sz w:val="24"/>
+          <w:szCs w:val="24"/>
+          <w:lang w:val="en-US"/>
+        </w:rPr>
+        <w:t xml:space="preserve">, </w:t>
+      </w:r>
+      <w:r>
+        <w:rPr>
+          <w:rFonts w:cs="Calibri"/>
+          <w:sz w:val="24"/>
+          <w:szCs w:val="24"/>
+          <w:lang w:val="en-US"/>
+        </w:rPr>
+        <w:t xml:space="preserve">outperforming the RF and </w:t>
       </w:r>
       <w:proofErr w:type="spellStart"/>
       <w:r>
@@ -1254,7 +2091,7 @@
           <w:szCs w:val="24"/>
           <w:lang w:val="en-US"/>
         </w:rPr>
-        <w:t>PanNETs</w:t>
+        <w:t>xGB</w:t>
       </w:r>
       <w:proofErr w:type="spellEnd"/>
       <w:r>
@@ -1264,37 +2101,72 @@
           <w:szCs w:val="24"/>
           <w:lang w:val="en-US"/>
         </w:rPr>
-        <w:t>.</w:t>
-      </w:r>
-      <w:r>
-        <w:rPr>
-          <w:rFonts w:cs="Calibri"/>
-          <w:sz w:val="24"/>
-          <w:szCs w:val="24"/>
-          <w:lang w:val="en-US"/>
-        </w:rPr>
-        <w:br/>
-      </w:r>
-      <w:r>
-        <w:rPr>
-          <w:rFonts w:cs="Calibri"/>
-          <w:b/>
-          <w:sz w:val="24"/>
-          <w:szCs w:val="24"/>
-          <w:lang w:val="en-US"/>
-        </w:rPr>
-        <w:t>Methods:</w:t>
-      </w:r>
-      <w:r>
-        <w:rPr>
-          <w:rFonts w:cs="Calibri"/>
-          <w:b/>
-          <w:sz w:val="24"/>
-          <w:szCs w:val="24"/>
-          <w:lang w:val="en-US"/>
-        </w:rPr>
-        <w:br/>
-        <w:t>Results:</w:t>
+        <w:t xml:space="preserve"> model that achieved classification in </w:t>
+      </w:r>
+      <w:r>
+        <w:rPr>
+          <w:rFonts w:cs="Calibri"/>
+          <w:sz w:val="24"/>
+          <w:szCs w:val="24"/>
+          <w:lang w:val="en-US"/>
+        </w:rPr>
+        <w:t xml:space="preserve">0% and 2% </w:t>
+      </w:r>
+      <w:r>
+        <w:rPr>
+          <w:rFonts w:cs="Calibri"/>
+          <w:sz w:val="24"/>
+          <w:szCs w:val="24"/>
+          <w:lang w:val="en-US"/>
+        </w:rPr>
+        <w:t xml:space="preserve">of cases </w:t>
+      </w:r>
+      <w:r>
+        <w:rPr>
+          <w:rFonts w:cs="Calibri"/>
+          <w:sz w:val="24"/>
+          <w:szCs w:val="24"/>
+          <w:lang w:val="en-US"/>
+        </w:rPr>
+        <w:t>respectively.</w:t>
+      </w:r>
+    </w:p>
+    <w:p>
+      <w:pPr>
+        <w:spacing w:line="360" w:lineRule="auto"/>
+        <w:rPr>
+          <w:rFonts w:cs="Calibri"/>
+          <w:sz w:val="24"/>
+          <w:szCs w:val="24"/>
+          <w:lang w:val="en-US"/>
+        </w:rPr>
+      </w:pPr>
+      <w:r>
+        <w:rPr>
+          <w:rFonts w:cs="Calibri"/>
+          <w:sz w:val="24"/>
+          <w:szCs w:val="24"/>
+          <w:lang w:val="en-US"/>
+        </w:rPr>
+        <w:t xml:space="preserve">With an AUC of 0.9992 the </w:t>
+      </w:r>
+      <w:r>
+        <w:rPr>
+          <w:rFonts w:cs="Calibri"/>
+          <w:sz w:val="24"/>
+          <w:szCs w:val="24"/>
+          <w:lang w:val="en-US"/>
+        </w:rPr>
+        <w:t xml:space="preserve">second </w:t>
+      </w:r>
+      <w:r>
+        <w:rPr>
+          <w:rFonts w:cs="Calibri"/>
+          <w:sz w:val="24"/>
+          <w:szCs w:val="24"/>
+          <w:lang w:val="en-US"/>
+        </w:rPr>
+        <w:t>random forest was perfectly able to identify pancreatic tumors and thus contributes to an increased probability of the tumor prediction</w:t>
       </w:r>
       <w:r>
         <w:rPr>
@@ -1307,35 +2179,126 @@
         <w:br/>
         <w:t>Conclusion:</w:t>
       </w:r>
+      <w:r>
+        <w:rPr>
+          <w:rFonts w:cs="Calibri"/>
+          <w:b/>
+          <w:sz w:val="24"/>
+          <w:szCs w:val="24"/>
+          <w:lang w:val="en-US"/>
+        </w:rPr>
+        <w:t xml:space="preserve"> </w:t>
+      </w:r>
+      <w:r>
+        <w:rPr>
+          <w:rFonts w:cs="Calibri"/>
+          <w:sz w:val="24"/>
+          <w:szCs w:val="24"/>
+          <w:lang w:val="en-US"/>
+        </w:rPr>
+        <w:t xml:space="preserve">This approach of molecular tumor classification </w:t>
+      </w:r>
+      <w:r>
+        <w:rPr>
+          <w:sz w:val="24"/>
+          <w:szCs w:val="24"/>
+          <w:lang w:val="en-US"/>
+        </w:rPr>
+        <w:t>can provide valuable information to guide the diagnostic workup of</w:t>
+      </w:r>
+      <w:r>
+        <w:rPr>
+          <w:rFonts w:cs="Calibri"/>
+          <w:sz w:val="24"/>
+          <w:szCs w:val="24"/>
+          <w:lang w:val="en-US"/>
+        </w:rPr>
+        <w:t xml:space="preserve"> non-ductal pancreatic tumors.</w:t>
+      </w:r>
     </w:p>
     <w:p>
       <w:pPr>
         <w:spacing w:line="360" w:lineRule="auto"/>
         <w:rPr>
-          <w:sz w:val="24"/>
-          <w:szCs w:val="24"/>
-          <w:lang w:val="en-US"/>
-        </w:rPr>
-      </w:pPr>
-    </w:p>
-    <w:p>
-      <w:pPr>
+          <w:b/>
+          <w:sz w:val="24"/>
+          <w:szCs w:val="24"/>
+          <w:lang w:val="en-US"/>
+        </w:rPr>
+      </w:pPr>
+      <w:r>
+        <w:rPr>
+          <w:b/>
+          <w:sz w:val="24"/>
+          <w:szCs w:val="24"/>
+          <w:lang w:val="en-US"/>
+        </w:rPr>
+        <w:t xml:space="preserve">Key words: </w:t>
+      </w:r>
+    </w:p>
+    <w:bookmarkEnd w:id="3"/>
+    <w:p>
+      <w:pPr>
+        <w:suppressAutoHyphens w:val="0"/>
         <w:spacing w:line="360" w:lineRule="auto"/>
         <w:rPr>
-          <w:b/>
-          <w:sz w:val="24"/>
-          <w:szCs w:val="24"/>
-          <w:lang w:val="en-US"/>
-        </w:rPr>
-      </w:pPr>
-      <w:r>
-        <w:rPr>
-          <w:b/>
-          <w:sz w:val="24"/>
-          <w:szCs w:val="24"/>
-          <w:lang w:val="en-US"/>
-        </w:rPr>
-        <w:t xml:space="preserve">Key words: </w:t>
+          <w:lang w:val="en-US"/>
+        </w:rPr>
+      </w:pPr>
+    </w:p>
+    <w:p>
+      <w:pPr>
+        <w:spacing w:line="360" w:lineRule="auto"/>
+        <w:rPr>
+          <w:rFonts w:cs="Calibri"/>
+          <w:sz w:val="24"/>
+          <w:szCs w:val="24"/>
+          <w:lang w:val="en-US"/>
+        </w:rPr>
+      </w:pPr>
+      <w:r>
+        <w:rPr>
+          <w:rFonts w:cs="Calibri"/>
+          <w:sz w:val="24"/>
+          <w:szCs w:val="24"/>
+          <w:lang w:val="en-US"/>
+        </w:rPr>
+        <w:t xml:space="preserve">When applying a threshold of &gt;99% prediction accuracy, classification was achieved in 78%, 0% and 2% when using NN, RF and </w:t>
+      </w:r>
+      <w:proofErr w:type="spellStart"/>
+      <w:r>
+        <w:rPr>
+          <w:rFonts w:cs="Calibri"/>
+          <w:sz w:val="24"/>
+          <w:szCs w:val="24"/>
+          <w:lang w:val="en-US"/>
+        </w:rPr>
+        <w:t>xGB</w:t>
+      </w:r>
+      <w:proofErr w:type="spellEnd"/>
+      <w:r>
+        <w:rPr>
+          <w:rFonts w:cs="Calibri"/>
+          <w:sz w:val="24"/>
+          <w:szCs w:val="24"/>
+          <w:lang w:val="en-US"/>
+        </w:rPr>
+        <w:t xml:space="preserve"> respectively. </w:t>
+      </w:r>
+    </w:p>
+    <w:p>
+      <w:pPr>
+        <w:suppressAutoHyphens w:val="0"/>
+        <w:spacing w:line="360" w:lineRule="auto"/>
+        <w:rPr>
+          <w:lang w:val="en-US"/>
+        </w:rPr>
+      </w:pPr>
+      <w:r>
+        <w:rPr>
+          <w:lang w:val="en-US"/>
+        </w:rPr>
+        <w:br w:type="page"/>
       </w:r>
     </w:p>
     <w:p>
@@ -1350,12 +2313,6 @@
           <w:lang w:val="en-US"/>
         </w:rPr>
       </w:pPr>
-      <w:r>
-        <w:rPr>
-          <w:lang w:val="en-US"/>
-        </w:rPr>
-        <w:br w:type="page"/>
-      </w:r>
     </w:p>
     <w:p>
       <w:pPr>
@@ -1369,7 +2326,6 @@
         <w:rPr>
           <w:lang w:val="en-US"/>
         </w:rPr>
-        <w:lastRenderedPageBreak/>
         <w:t>Introduction</w:t>
       </w:r>
       <w:r>
@@ -1630,7 +2586,7 @@
         </w:rPr>
         <w:t xml:space="preserve">and </w:t>
       </w:r>
-      <w:commentRangeStart w:id="1"/>
+      <w:commentRangeStart w:id="4"/>
       <w:r>
         <w:rPr>
           <w:rFonts w:cs="Calibri"/>
@@ -1640,12 +2596,12 @@
         </w:rPr>
         <w:t xml:space="preserve">.. </w:t>
       </w:r>
-      <w:commentRangeEnd w:id="1"/>
+      <w:commentRangeEnd w:id="4"/>
       <w:r>
         <w:rPr>
           <w:rStyle w:val="Verwijzingopmerking"/>
         </w:rPr>
-        <w:commentReference w:id="1"/>
+        <w:commentReference w:id="4"/>
       </w:r>
       <w:r>
         <w:rPr>
@@ -6457,7 +7413,7 @@
         </w:rPr>
         <w:t xml:space="preserve">based </w:t>
       </w:r>
-      <w:commentRangeStart w:id="2"/>
+      <w:commentRangeStart w:id="5"/>
       <w:r>
         <w:rPr>
           <w:rFonts w:cs="Calibri"/>
@@ -6467,14 +7423,14 @@
         </w:rPr>
         <w:t>prediction</w:t>
       </w:r>
-      <w:commentRangeEnd w:id="2"/>
+      <w:commentRangeEnd w:id="5"/>
       <w:r>
         <w:rPr>
           <w:rStyle w:val="Verwijzingopmerking"/>
           <w:sz w:val="24"/>
           <w:szCs w:val="24"/>
         </w:rPr>
-        <w:commentReference w:id="2"/>
+        <w:commentReference w:id="5"/>
       </w:r>
       <w:r>
         <w:rPr>
@@ -6661,7 +7617,7 @@
         </w:rPr>
         <w:t xml:space="preserve"> and PDACs (n=</w:t>
       </w:r>
-      <w:commentRangeStart w:id="3"/>
+      <w:commentRangeStart w:id="6"/>
       <w:r>
         <w:rPr>
           <w:sz w:val="24"/>
@@ -6670,14 +7626,14 @@
         </w:rPr>
         <w:t>..</w:t>
       </w:r>
-      <w:commentRangeEnd w:id="3"/>
+      <w:commentRangeEnd w:id="6"/>
       <w:r>
         <w:rPr>
           <w:rStyle w:val="Verwijzingopmerking"/>
           <w:sz w:val="24"/>
           <w:szCs w:val="24"/>
         </w:rPr>
-        <w:commentReference w:id="3"/>
+        <w:commentReference w:id="6"/>
       </w:r>
       <w:r>
         <w:rPr>
@@ -6711,7 +7667,7 @@
         </w:rPr>
         <w:t xml:space="preserve"> available was split into a training (</w:t>
       </w:r>
-      <w:commentRangeStart w:id="4"/>
+      <w:commentRangeStart w:id="7"/>
       <w:r>
         <w:rPr>
           <w:sz w:val="24"/>
@@ -6720,14 +7676,14 @@
         </w:rPr>
         <w:t>76 primaries</w:t>
       </w:r>
-      <w:commentRangeEnd w:id="4"/>
+      <w:commentRangeEnd w:id="7"/>
       <w:r>
         <w:rPr>
           <w:rStyle w:val="Verwijzingopmerking"/>
           <w:sz w:val="24"/>
           <w:szCs w:val="24"/>
         </w:rPr>
-        <w:commentReference w:id="4"/>
+        <w:commentReference w:id="7"/>
       </w:r>
       <w:r>
         <w:rPr>
@@ -6737,7 +7693,7 @@
         </w:rPr>
         <w:t>) and test cohort (</w:t>
       </w:r>
-      <w:commentRangeStart w:id="5"/>
+      <w:commentRangeStart w:id="8"/>
       <w:r>
         <w:rPr>
           <w:sz w:val="24"/>
@@ -6746,14 +7702,14 @@
         </w:rPr>
         <w:t>139 primaries and metastases</w:t>
       </w:r>
-      <w:commentRangeEnd w:id="5"/>
+      <w:commentRangeEnd w:id="8"/>
       <w:r>
         <w:rPr>
           <w:rStyle w:val="Verwijzingopmerking"/>
           <w:sz w:val="24"/>
           <w:szCs w:val="24"/>
         </w:rPr>
-        <w:commentReference w:id="5"/>
+        <w:commentReference w:id="8"/>
       </w:r>
       <w:r>
         <w:rPr>
@@ -8151,7 +9107,7 @@
         </w:rPr>
         <w:t>methylation data have been deposited at the EGA, which is hosted by the European Bioinformatics Institute (EBI) and the Centre for Genomic Regulation (CRG), under accession number EGA</w:t>
       </w:r>
-      <w:commentRangeStart w:id="6"/>
+      <w:commentRangeStart w:id="9"/>
       <w:r>
         <w:rPr>
           <w:rFonts w:cs="AdvOT1ef757c0"/>
@@ -8161,14 +9117,14 @@
         </w:rPr>
         <w:t>…..</w:t>
       </w:r>
-      <w:commentRangeEnd w:id="6"/>
+      <w:commentRangeEnd w:id="9"/>
       <w:r>
         <w:rPr>
           <w:rStyle w:val="Verwijzingopmerking"/>
           <w:sz w:val="24"/>
           <w:szCs w:val="24"/>
         </w:rPr>
-        <w:commentReference w:id="6"/>
+        <w:commentReference w:id="9"/>
       </w:r>
     </w:p>
     <w:p>
@@ -8511,7 +9467,7 @@
         </w:rPr>
         <w:t xml:space="preserve">All analyses were performed using R version </w:t>
       </w:r>
-      <w:commentRangeStart w:id="7"/>
+      <w:commentRangeStart w:id="10"/>
       <w:r>
         <w:rPr>
           <w:sz w:val="24"/>
@@ -8520,14 +9476,14 @@
         </w:rPr>
         <w:t>…</w:t>
       </w:r>
-      <w:commentRangeEnd w:id="7"/>
+      <w:commentRangeEnd w:id="10"/>
       <w:r>
         <w:rPr>
           <w:rStyle w:val="Verwijzingopmerking"/>
           <w:sz w:val="24"/>
           <w:szCs w:val="24"/>
         </w:rPr>
-        <w:commentReference w:id="7"/>
+        <w:commentReference w:id="10"/>
       </w:r>
       <w:r>
         <w:rPr>
@@ -8823,7 +9779,7 @@
         </w:rPr>
         <w:t xml:space="preserve">. </w:t>
       </w:r>
-      <w:commentRangeStart w:id="8"/>
+      <w:commentRangeStart w:id="11"/>
       <w:r>
         <w:rPr>
           <w:sz w:val="24"/>
@@ -8832,7 +9788,7 @@
         </w:rPr>
         <w:t>Failed probes with a detection P value &gt;0.01 (</w:t>
       </w:r>
-      <w:commentRangeStart w:id="9"/>
+      <w:commentRangeStart w:id="12"/>
       <w:r>
         <w:rPr>
           <w:sz w:val="24"/>
@@ -8877,14 +9833,14 @@
         </w:rPr>
         <w:t>(EPIC)</w:t>
       </w:r>
-      <w:commentRangeEnd w:id="9"/>
+      <w:commentRangeEnd w:id="12"/>
       <w:r>
         <w:rPr>
           <w:rStyle w:val="Verwijzingopmerking"/>
           <w:sz w:val="24"/>
           <w:szCs w:val="24"/>
         </w:rPr>
-        <w:commentReference w:id="9"/>
+        <w:commentReference w:id="12"/>
       </w:r>
       <w:r>
         <w:rPr>
@@ -8894,7 +9850,7 @@
         </w:rPr>
         <w:t>), probes targeting the sex chromosomes were removed (</w:t>
       </w:r>
-      <w:commentRangeStart w:id="10"/>
+      <w:commentRangeStart w:id="13"/>
       <w:r>
         <w:rPr>
           <w:sz w:val="24"/>
@@ -8911,14 +9867,14 @@
         </w:rPr>
         <w:t>(450K), (EPIC)</w:t>
       </w:r>
-      <w:commentRangeEnd w:id="10"/>
+      <w:commentRangeEnd w:id="13"/>
       <w:r>
         <w:rPr>
           <w:rStyle w:val="Verwijzingopmerking"/>
           <w:sz w:val="24"/>
           <w:szCs w:val="24"/>
         </w:rPr>
-        <w:commentReference w:id="10"/>
+        <w:commentReference w:id="13"/>
       </w:r>
       <w:r>
         <w:rPr>
@@ -8928,7 +9884,7 @@
         </w:rPr>
         <w:t>), probes containing a single-nucleotide polymorphism (dbSNP132 Common) within five base pairs of and including the targeted CpG site (</w:t>
       </w:r>
-      <w:commentRangeStart w:id="11"/>
+      <w:commentRangeStart w:id="14"/>
       <w:r>
         <w:rPr>
           <w:sz w:val="24"/>
@@ -8953,6 +9909,73 @@
         </w:rPr>
         <w:t>n= (450K</w:t>
       </w:r>
+      <w:commentRangeEnd w:id="14"/>
+      <w:r>
+        <w:rPr>
+          <w:rStyle w:val="Verwijzingopmerking"/>
+          <w:sz w:val="24"/>
+          <w:szCs w:val="24"/>
+        </w:rPr>
+        <w:commentReference w:id="14"/>
+      </w:r>
+      <w:r>
+        <w:rPr>
+          <w:sz w:val="24"/>
+          <w:szCs w:val="24"/>
+          <w:lang w:val="en-US"/>
+        </w:rPr>
+        <w:t>), (EPIC)</w:t>
+      </w:r>
+      <w:r>
+        <w:rPr>
+          <w:sz w:val="24"/>
+          <w:szCs w:val="24"/>
+          <w:lang w:val="en-US"/>
+        </w:rPr>
+        <w:t>) and cross reacting probes (</w:t>
+      </w:r>
+      <w:r>
+        <w:rPr>
+          <w:sz w:val="24"/>
+          <w:szCs w:val="24"/>
+          <w:lang w:val="en-US"/>
+        </w:rPr>
+        <w:t>n</w:t>
+      </w:r>
+      <w:commentRangeStart w:id="15"/>
+      <w:r>
+        <w:rPr>
+          <w:sz w:val="24"/>
+          <w:szCs w:val="24"/>
+          <w:lang w:val="en-US"/>
+        </w:rPr>
+        <w:t>= (450K), (EPIC</w:t>
+      </w:r>
+      <w:commentRangeEnd w:id="15"/>
+      <w:r>
+        <w:rPr>
+          <w:rStyle w:val="Verwijzingopmerking"/>
+          <w:sz w:val="24"/>
+          <w:szCs w:val="24"/>
+        </w:rPr>
+        <w:commentReference w:id="15"/>
+      </w:r>
+      <w:r>
+        <w:rPr>
+          <w:sz w:val="24"/>
+          <w:szCs w:val="24"/>
+          <w:lang w:val="en-US"/>
+        </w:rPr>
+        <w:t>)</w:t>
+      </w:r>
+      <w:r>
+        <w:rPr>
+          <w:sz w:val="24"/>
+          <w:szCs w:val="24"/>
+          <w:lang w:val="en-US"/>
+        </w:rPr>
+        <w:t xml:space="preserve">) were removed. </w:t>
+      </w:r>
       <w:commentRangeEnd w:id="11"/>
       <w:r>
         <w:rPr>
@@ -8968,92 +9991,25 @@
           <w:szCs w:val="24"/>
           <w:lang w:val="en-US"/>
         </w:rPr>
-        <w:t>), (EPIC)</w:t>
-      </w:r>
-      <w:r>
-        <w:rPr>
-          <w:sz w:val="24"/>
-          <w:szCs w:val="24"/>
-          <w:lang w:val="en-US"/>
-        </w:rPr>
-        <w:t>) and cross reacting probes (</w:t>
-      </w:r>
-      <w:r>
-        <w:rPr>
-          <w:sz w:val="24"/>
-          <w:szCs w:val="24"/>
-          <w:lang w:val="en-US"/>
-        </w:rPr>
-        <w:t>n</w:t>
-      </w:r>
-      <w:commentRangeStart w:id="12"/>
-      <w:r>
-        <w:rPr>
-          <w:sz w:val="24"/>
-          <w:szCs w:val="24"/>
-          <w:lang w:val="en-US"/>
-        </w:rPr>
-        <w:t>= (450K), (EPIC</w:t>
-      </w:r>
-      <w:commentRangeEnd w:id="12"/>
+        <w:t>Betas values were obtained and both normalized 450K and EPIC beta values were merged resulting in</w:t>
+      </w:r>
+      <w:commentRangeStart w:id="16"/>
+      <w:r>
+        <w:rPr>
+          <w:sz w:val="24"/>
+          <w:szCs w:val="24"/>
+          <w:lang w:val="en-US"/>
+        </w:rPr>
+        <w:t xml:space="preserve"> … </w:t>
+      </w:r>
+      <w:commentRangeEnd w:id="16"/>
       <w:r>
         <w:rPr>
           <w:rStyle w:val="Verwijzingopmerking"/>
           <w:sz w:val="24"/>
           <w:szCs w:val="24"/>
         </w:rPr>
-        <w:commentReference w:id="12"/>
-      </w:r>
-      <w:r>
-        <w:rPr>
-          <w:sz w:val="24"/>
-          <w:szCs w:val="24"/>
-          <w:lang w:val="en-US"/>
-        </w:rPr>
-        <w:t>)</w:t>
-      </w:r>
-      <w:r>
-        <w:rPr>
-          <w:sz w:val="24"/>
-          <w:szCs w:val="24"/>
-          <w:lang w:val="en-US"/>
-        </w:rPr>
-        <w:t xml:space="preserve">) were removed. </w:t>
-      </w:r>
-      <w:commentRangeEnd w:id="8"/>
-      <w:r>
-        <w:rPr>
-          <w:rStyle w:val="Verwijzingopmerking"/>
-          <w:sz w:val="24"/>
-          <w:szCs w:val="24"/>
-        </w:rPr>
-        <w:commentReference w:id="8"/>
-      </w:r>
-      <w:r>
-        <w:rPr>
-          <w:sz w:val="24"/>
-          <w:szCs w:val="24"/>
-          <w:lang w:val="en-US"/>
-        </w:rPr>
-        <w:t>Betas values were obtained and both normalized 450K and EPIC beta values were merged resulting in</w:t>
-      </w:r>
-      <w:commentRangeStart w:id="13"/>
-      <w:r>
-        <w:rPr>
-          <w:sz w:val="24"/>
-          <w:szCs w:val="24"/>
-          <w:lang w:val="en-US"/>
-        </w:rPr>
-        <w:t xml:space="preserve"> … </w:t>
-      </w:r>
-      <w:commentRangeEnd w:id="13"/>
-      <w:r>
-        <w:rPr>
-          <w:rStyle w:val="Verwijzingopmerking"/>
-          <w:sz w:val="24"/>
-          <w:szCs w:val="24"/>
-        </w:rPr>
-        <w:commentReference w:id="13"/>
+        <w:commentReference w:id="16"/>
       </w:r>
       <w:r>
         <w:rPr>
@@ -10242,13 +11198,7 @@
         <w:rPr>
           <w:lang w:val="en-US"/>
         </w:rPr>
-        <w:t>central histopathological review</w:t>
-      </w:r>
-      <w:r>
-        <w:rPr>
-          <w:lang w:val="en-US"/>
-        </w:rPr>
-        <w:t>,</w:t>
+        <w:t>central histopathological review,</w:t>
       </w:r>
       <w:r>
         <w:rPr>
@@ -10280,8 +11230,6 @@
         </w:rPr>
         <w:br w:type="page"/>
       </w:r>
-      <w:bookmarkStart w:id="14" w:name="_GoBack"/>
-      <w:bookmarkEnd w:id="14"/>
     </w:p>
     <w:p>
       <w:pPr>
@@ -10965,7 +11913,7 @@
 
 <file path=word/comments.xml><?xml version="1.0" encoding="utf-8"?>
 <w:comments xmlns:wpc="http://schemas.microsoft.com/office/word/2010/wordprocessingCanvas" xmlns:cx="http://schemas.microsoft.com/office/drawing/2014/chartex" xmlns:cx1="http://schemas.microsoft.com/office/drawing/2015/9/8/chartex" xmlns:cx2="http://schemas.microsoft.com/office/drawing/2015/10/21/chartex" xmlns:cx3="http://schemas.microsoft.com/office/drawing/2016/5/9/chartex" xmlns:cx4="http://schemas.microsoft.com/office/drawing/2016/5/10/chartex" xmlns:cx5="http://schemas.microsoft.com/office/drawing/2016/5/11/chartex" xmlns:cx6="http://schemas.microsoft.com/office/drawing/2016/5/12/chartex" xmlns:cx7="http://schemas.microsoft.com/office/drawing/2016/5/13/chartex" xmlns:cx8="http://schemas.microsoft.com/office/drawing/2016/5/14/chartex" xmlns:mc="http://schemas.openxmlformats.org/markup-compatibility/2006" xmlns:aink="http://schemas.microsoft.com/office/drawing/2016/ink" xmlns:am3d="http://schemas.microsoft.com/office/drawing/2017/model3d" xmlns:o="urn:schemas-microsoft-com:office:office" xmlns:r="http://schemas.openxmlformats.org/officeDocument/2006/relationships" xmlns:m="http://schemas.openxmlformats.org/officeDocument/2006/math" xmlns:v="urn:schemas-microsoft-com:vml" xmlns:wp14="http://schemas.microsoft.com/office/word/2010/wordprocessingDrawing" xmlns:wp="http://schemas.openxmlformats.org/drawingml/2006/wordprocessingDrawing" xmlns:w10="urn:schemas-microsoft-com:office:word" xmlns:w="http://schemas.openxmlformats.org/wordprocessingml/2006/main" xmlns:w14="http://schemas.microsoft.com/office/word/2010/wordml" xmlns:w15="http://schemas.microsoft.com/office/word/2012/wordml" xmlns:w16cid="http://schemas.microsoft.com/office/word/2016/wordml/cid" xmlns:w16se="http://schemas.microsoft.com/office/word/2015/wordml/symex" xmlns:wpg="http://schemas.microsoft.com/office/word/2010/wordprocessingGroup" xmlns:wpi="http://schemas.microsoft.com/office/word/2010/wordprocessingInk" xmlns:wne="http://schemas.microsoft.com/office/word/2006/wordml" xmlns:wps="http://schemas.microsoft.com/office/word/2010/wordprocessingShape" mc:Ignorable="w14 w15 w16se w16cid wp14">
-  <w:comment w:id="1" w:author="Verschuur, A.V.D. (Anna Vera)" w:date="2022-12-12T15:15:00Z" w:initials="VA(V">
+  <w:comment w:id="4" w:author="Verschuur, A.V.D. (Anna Vera)" w:date="2022-12-12T15:15:00Z" w:initials="VA(V">
     <w:p>
       <w:pPr>
         <w:pStyle w:val="Tekstopmerking"/>
@@ -10995,7 +11943,7 @@
       <w:proofErr w:type="spellEnd"/>
     </w:p>
   </w:comment>
-  <w:comment w:id="2" w:author="Verschuur, A.V.D. (Anna Vera)" w:date="2022-10-13T15:09:00Z" w:initials="VA(V">
+  <w:comment w:id="5" w:author="Verschuur, A.V.D. (Anna Vera)" w:date="2022-10-13T15:09:00Z" w:initials="VA(V">
     <w:p>
       <w:pPr>
         <w:pStyle w:val="Tekstopmerking"/>
@@ -11017,7 +11965,7 @@
       </w:r>
     </w:p>
   </w:comment>
-  <w:comment w:id="3" w:author="Verschuur, A.V.D. (Anna Vera)" w:date="2022-10-13T15:27:00Z" w:initials="VA(V">
+  <w:comment w:id="6" w:author="Verschuur, A.V.D. (Anna Vera)" w:date="2022-10-13T15:27:00Z" w:initials="VA(V">
     <w:p>
       <w:pPr>
         <w:pStyle w:val="Tekstopmerking"/>
@@ -11033,7 +11981,7 @@
       </w:r>
     </w:p>
   </w:comment>
-  <w:comment w:id="4" w:author="Verschuur, A.V.D. (Anna Vera)" w:date="2022-10-13T15:27:00Z" w:initials="VA(V">
+  <w:comment w:id="7" w:author="Verschuur, A.V.D. (Anna Vera)" w:date="2022-10-13T15:27:00Z" w:initials="VA(V">
     <w:p>
       <w:pPr>
         <w:pStyle w:val="Tekstopmerking"/>
@@ -11049,7 +11997,7 @@
       </w:r>
     </w:p>
   </w:comment>
-  <w:comment w:id="5" w:author="Verschuur, A.V.D. (Anna Vera)" w:date="2022-10-13T15:28:00Z" w:initials="VA(V">
+  <w:comment w:id="8" w:author="Verschuur, A.V.D. (Anna Vera)" w:date="2022-10-13T15:28:00Z" w:initials="VA(V">
     <w:p>
       <w:pPr>
         <w:pStyle w:val="Tekstopmerking"/>
@@ -11065,7 +12013,7 @@
       </w:r>
     </w:p>
   </w:comment>
-  <w:comment w:id="6" w:author="Verschuur, A.V.D. (Anna Vera)" w:date="2022-10-13T15:23:00Z" w:initials="VA(V">
+  <w:comment w:id="9" w:author="Verschuur, A.V.D. (Anna Vera)" w:date="2022-10-13T15:23:00Z" w:initials="VA(V">
     <w:p>
       <w:pPr>
         <w:pStyle w:val="Tekstopmerking"/>
@@ -11086,7 +12034,7 @@
       </w:r>
     </w:p>
   </w:comment>
-  <w:comment w:id="7" w:author="Verschuur, A.V.D. (Anna Vera)" w:date="2022-10-13T15:24:00Z" w:initials="VA(V">
+  <w:comment w:id="10" w:author="Verschuur, A.V.D. (Anna Vera)" w:date="2022-10-13T15:24:00Z" w:initials="VA(V">
     <w:p>
       <w:pPr>
         <w:pStyle w:val="Tekstopmerking"/>
@@ -11107,7 +12055,7 @@
       </w:r>
     </w:p>
   </w:comment>
-  <w:comment w:id="9" w:author="Verschuur, A.V.D. (Anna Vera)" w:date="2022-10-13T15:43:00Z" w:initials="VA(V">
+  <w:comment w:id="12" w:author="Verschuur, A.V.D. (Anna Vera)" w:date="2022-10-13T15:43:00Z" w:initials="VA(V">
     <w:p>
       <w:pPr>
         <w:pStyle w:val="Tekstopmerking"/>
@@ -11123,7 +12071,7 @@
       </w:r>
     </w:p>
   </w:comment>
-  <w:comment w:id="10" w:author="Verschuur, A.V.D. (Anna Vera)" w:date="2022-10-13T15:43:00Z" w:initials="VA(V">
+  <w:comment w:id="13" w:author="Verschuur, A.V.D. (Anna Vera)" w:date="2022-10-13T15:43:00Z" w:initials="VA(V">
     <w:p>
       <w:pPr>
         <w:pStyle w:val="Tekstopmerking"/>
@@ -11137,6 +12085,54 @@
       <w:r>
         <w:t>aanvullen</w:t>
       </w:r>
+    </w:p>
+  </w:comment>
+  <w:comment w:id="14" w:author="Verschuur, A.V.D. (Anna Vera)" w:date="2022-10-13T15:44:00Z" w:initials="VA(V">
+    <w:p>
+      <w:pPr>
+        <w:pStyle w:val="Tekstopmerking"/>
+        <w:rPr>
+          <w:lang w:val="en-US"/>
+        </w:rPr>
+      </w:pPr>
+      <w:r>
+        <w:rPr>
+          <w:rStyle w:val="Verwijzingopmerking"/>
+        </w:rPr>
+        <w:annotationRef/>
+      </w:r>
+      <w:proofErr w:type="spellStart"/>
+      <w:r>
+        <w:rPr>
+          <w:lang w:val="en-US"/>
+        </w:rPr>
+        <w:t>aanvullen</w:t>
+      </w:r>
+      <w:proofErr w:type="spellEnd"/>
+    </w:p>
+  </w:comment>
+  <w:comment w:id="15" w:author="Verschuur, A.V.D. (Anna Vera)" w:date="2022-10-13T15:44:00Z" w:initials="VA(V">
+    <w:p>
+      <w:pPr>
+        <w:pStyle w:val="Tekstopmerking"/>
+        <w:rPr>
+          <w:lang w:val="en-US"/>
+        </w:rPr>
+      </w:pPr>
+      <w:r>
+        <w:rPr>
+          <w:rStyle w:val="Verwijzingopmerking"/>
+        </w:rPr>
+        <w:annotationRef/>
+      </w:r>
+      <w:proofErr w:type="spellStart"/>
+      <w:r>
+        <w:rPr>
+          <w:lang w:val="en-US"/>
+        </w:rPr>
+        <w:t>aanvullen</w:t>
+      </w:r>
+      <w:proofErr w:type="spellEnd"/>
     </w:p>
   </w:comment>
   <w:comment w:id="11" w:author="Verschuur, A.V.D. (Anna Vera)" w:date="2022-10-13T15:44:00Z" w:initials="VA(V">
@@ -11153,69 +12149,21 @@
         </w:rPr>
         <w:annotationRef/>
       </w:r>
-      <w:proofErr w:type="spellStart"/>
-      <w:r>
-        <w:rPr>
-          <w:lang w:val="en-US"/>
-        </w:rPr>
-        <w:t>aanvullen</w:t>
-      </w:r>
-      <w:proofErr w:type="spellEnd"/>
+      <w:r>
+        <w:rPr>
+          <w:lang w:val="en-US"/>
+        </w:rPr>
+        <w:t>Check if we finally u</w:t>
+      </w:r>
+      <w:r>
+        <w:rPr>
+          <w:lang w:val="en-US"/>
+        </w:rPr>
+        <w:t>se filtered probes or not</w:t>
+      </w:r>
     </w:p>
   </w:comment>
-  <w:comment w:id="12" w:author="Verschuur, A.V.D. (Anna Vera)" w:date="2022-10-13T15:44:00Z" w:initials="VA(V">
-    <w:p>
-      <w:pPr>
-        <w:pStyle w:val="Tekstopmerking"/>
-        <w:rPr>
-          <w:lang w:val="en-US"/>
-        </w:rPr>
-      </w:pPr>
-      <w:r>
-        <w:rPr>
-          <w:rStyle w:val="Verwijzingopmerking"/>
-        </w:rPr>
-        <w:annotationRef/>
-      </w:r>
-      <w:proofErr w:type="spellStart"/>
-      <w:r>
-        <w:rPr>
-          <w:lang w:val="en-US"/>
-        </w:rPr>
-        <w:t>aanvullen</w:t>
-      </w:r>
-      <w:proofErr w:type="spellEnd"/>
-    </w:p>
-  </w:comment>
-  <w:comment w:id="8" w:author="Verschuur, A.V.D. (Anna Vera)" w:date="2022-10-13T15:44:00Z" w:initials="VA(V">
-    <w:p>
-      <w:pPr>
-        <w:pStyle w:val="Tekstopmerking"/>
-        <w:rPr>
-          <w:lang w:val="en-US"/>
-        </w:rPr>
-      </w:pPr>
-      <w:r>
-        <w:rPr>
-          <w:rStyle w:val="Verwijzingopmerking"/>
-        </w:rPr>
-        <w:annotationRef/>
-      </w:r>
-      <w:r>
-        <w:rPr>
-          <w:lang w:val="en-US"/>
-        </w:rPr>
-        <w:t>Check if we finally u</w:t>
-      </w:r>
-      <w:r>
-        <w:rPr>
-          <w:lang w:val="en-US"/>
-        </w:rPr>
-        <w:t>se filtered probes or not</w:t>
-      </w:r>
-    </w:p>
-  </w:comment>
-  <w:comment w:id="13" w:author="Verschuur, A.V.D. (Anna Vera)" w:date="2022-10-13T15:44:00Z" w:initials="VA(V">
+  <w:comment w:id="16" w:author="Verschuur, A.V.D. (Anna Vera)" w:date="2022-10-13T15:44:00Z" w:initials="VA(V">
     <w:p>
       <w:pPr>
         <w:pStyle w:val="Tekstopmerking"/>
@@ -12080,6 +13028,8 @@
   <w:style w:type="character" w:styleId="Nadruk">
     <w:name w:val="Emphasis"/>
     <w:basedOn w:val="Standaardalinea-lettertype"/>
+    <w:uiPriority w:val="20"/>
+    <w:qFormat/>
     <w:rPr>
       <w:i/>
       <w:iCs/>
@@ -12689,7 +13639,7 @@
 </file>
 
 <file path=customXml/itemProps1.xml><?xml version="1.0" encoding="utf-8"?>
-<ds:datastoreItem xmlns:ds="http://schemas.openxmlformats.org/officeDocument/2006/customXml" ds:itemID="{C98BC4E5-272A-4873-964A-5610B01C4745}">
+<ds:datastoreItem xmlns:ds="http://schemas.openxmlformats.org/officeDocument/2006/customXml" ds:itemID="{289AFA91-1E49-4955-BB6D-D7B05C6D3B81}">
   <ds:schemaRefs>
     <ds:schemaRef ds:uri="http://schemas.openxmlformats.org/officeDocument/2006/bibliography"/>
   </ds:schemaRefs>

</xml_diff>